<commit_message>
reg for noob artserg
</commit_message>
<xml_diff>
--- a/Задачи.docx
+++ b/Задачи.docx
@@ -36,42 +36,6 @@
           <w:szCs w:val="28"/>
         </w:rPr>
         <w:t>Регистрация</w:t>
-      </w:r>
-    </w:p>
-    <w:p>
-      <w:pPr>
-        <w:pStyle w:val="a3"/>
-        <w:numPr>
-          <w:ilvl w:val="0"/>
-          <w:numId w:val="1"/>
-        </w:numPr>
-        <w:rPr>
-          <w:sz w:val="28"/>
-          <w:szCs w:val="28"/>
-        </w:rPr>
-      </w:pPr>
-      <w:r>
-        <w:rPr>
-          <w:sz w:val="28"/>
-          <w:szCs w:val="28"/>
-        </w:rPr>
-        <w:t xml:space="preserve">Обновить </w:t>
-      </w:r>
-      <w:proofErr w:type="spellStart"/>
-      <w:r>
-        <w:rPr>
-          <w:sz w:val="28"/>
-          <w:szCs w:val="28"/>
-        </w:rPr>
-        <w:t>бд</w:t>
-      </w:r>
-      <w:proofErr w:type="spellEnd"/>
-      <w:r>
-        <w:rPr>
-          <w:sz w:val="28"/>
-          <w:szCs w:val="28"/>
-        </w:rPr>
-        <w:t xml:space="preserve"> – добавить возраст</w:t>
       </w:r>
     </w:p>
     <w:p>

</xml_diff>